<commit_message>
saving src of demo
</commit_message>
<xml_diff>
--- a/doc/步驟問題.docx
+++ b/doc/步驟問題.docx
@@ -17,58 +17,880 @@
       </w:r>
     </w:p>
     <w:p>
-      <w:pPr>
-        <w:rPr>
-          <w:rFonts w:hint="eastAsia"/>
-        </w:rPr>
-      </w:pPr>
-    </w:p>
-    <w:p>
-      <w:r>
-        <w:rPr>
-          <w:rFonts w:hint="eastAsia"/>
-        </w:rPr>
-        <w:t>問題</w:t>
-      </w:r>
-      <w:r>
-        <w:rPr>
-          <w:rFonts w:hint="eastAsia"/>
-        </w:rPr>
-        <w:t>:</w:t>
-      </w:r>
-    </w:p>
-    <w:p>
-      <w:r>
-        <w:rPr>
-          <w:rFonts w:hint="eastAsia"/>
-        </w:rPr>
-        <w:t>1.</w:t>
-      </w:r>
-    </w:p>
-    <w:p>
-      <w:r>
-        <w:rPr>
-          <w:rFonts w:hint="eastAsia"/>
-        </w:rPr>
-        <w:t>2.</w:t>
-      </w:r>
-    </w:p>
-    <w:p>
-      <w:r>
-        <w:rPr>
-          <w:rFonts w:hint="eastAsia"/>
-        </w:rPr>
-        <w:t>3.</w:t>
-      </w:r>
-    </w:p>
-    <w:p>
-      <w:pPr>
-        <w:rPr>
-          <w:rFonts w:hint="eastAsia"/>
-        </w:rPr>
-      </w:pPr>
+      <w:r>
+        <w:rPr>
+          <w:rFonts w:hint="eastAsia"/>
+        </w:rPr>
+        <w:t>打開</w:t>
+      </w:r>
+      <w:r>
+        <w:rPr>
+          <w:rFonts w:hint="eastAsia"/>
+        </w:rPr>
+        <w:t>g</w:t>
+      </w:r>
+      <w:r>
+        <w:t>it bash</w:t>
+      </w:r>
+      <w:r>
+        <w:rPr>
+          <w:rFonts w:hint="eastAsia"/>
+        </w:rPr>
+        <w:t>輸入</w:t>
+      </w:r>
+      <w:proofErr w:type="spellStart"/>
+      <w:r>
+        <w:rPr>
+          <w:rFonts w:hint="eastAsia"/>
+        </w:rPr>
+        <w:t>npx</w:t>
+      </w:r>
+      <w:proofErr w:type="spellEnd"/>
+      <w:r>
+        <w:rPr>
+          <w:rFonts w:hint="eastAsia"/>
+        </w:rPr>
+        <w:t xml:space="preserve"> create</w:t>
+      </w:r>
+      <w:r>
+        <w:rPr>
+          <w:rFonts w:hint="eastAsia"/>
+        </w:rPr>
+        <w:t>建立一個</w:t>
+      </w:r>
+      <w:proofErr w:type="spellStart"/>
+      <w:r>
+        <w:t>robofriends</w:t>
+      </w:r>
+      <w:proofErr w:type="spellEnd"/>
+    </w:p>
+    <w:p>
+      <w:r>
+        <w:drawing>
+          <wp:inline distT="0" distB="0" distL="0" distR="0" wp14:anchorId="08776DFE" wp14:editId="68C362BE">
+            <wp:extent cx="2225233" cy="2339543"/>
+            <wp:effectExtent l="0" t="0" r="3810" b="3810"/>
+            <wp:docPr id="6" name="圖片 6"/>
+            <wp:cNvGraphicFramePr>
+              <a:graphicFrameLocks xmlns:a="http://schemas.openxmlformats.org/drawingml/2006/main" noChangeAspect="1"/>
+            </wp:cNvGraphicFramePr>
+            <a:graphic xmlns:a="http://schemas.openxmlformats.org/drawingml/2006/main">
+              <a:graphicData uri="http://schemas.openxmlformats.org/drawingml/2006/picture">
+                <pic:pic xmlns:pic="http://schemas.openxmlformats.org/drawingml/2006/picture">
+                  <pic:nvPicPr>
+                    <pic:cNvPr id="1" name=""/>
+                    <pic:cNvPicPr/>
+                  </pic:nvPicPr>
+                  <pic:blipFill>
+                    <a:blip r:embed="rId5"/>
+                    <a:stretch>
+                      <a:fillRect/>
+                    </a:stretch>
+                  </pic:blipFill>
+                  <pic:spPr>
+                    <a:xfrm>
+                      <a:off x="0" y="0"/>
+                      <a:ext cx="2225233" cy="2339543"/>
+                    </a:xfrm>
+                    <a:prstGeom prst="rect">
+                      <a:avLst/>
+                    </a:prstGeom>
+                  </pic:spPr>
+                </pic:pic>
+              </a:graphicData>
+            </a:graphic>
+          </wp:inline>
+        </w:drawing>
+      </w:r>
+    </w:p>
+    <w:p>
+      <w:pPr>
+        <w:rPr>
+          <w:rFonts w:hint="eastAsia"/>
+        </w:rPr>
+      </w:pPr>
+      <w:r>
+        <w:rPr>
+          <w:rFonts w:hint="eastAsia"/>
+        </w:rPr>
+        <w:t>CTRL+`</w:t>
+      </w:r>
+      <w:r>
+        <w:rPr>
+          <w:rFonts w:hint="eastAsia"/>
+        </w:rPr>
+        <w:t>輸入</w:t>
+      </w:r>
+      <w:proofErr w:type="spellStart"/>
+      <w:r>
+        <w:rPr>
+          <w:rFonts w:hint="eastAsia"/>
+        </w:rPr>
+        <w:t>n</w:t>
+      </w:r>
+      <w:r>
+        <w:t>pm</w:t>
+      </w:r>
+      <w:proofErr w:type="spellEnd"/>
+      <w:r>
+        <w:t xml:space="preserve"> </w:t>
+      </w:r>
+      <w:proofErr w:type="spellStart"/>
+      <w:r>
+        <w:t>i</w:t>
+      </w:r>
+      <w:proofErr w:type="spellEnd"/>
+      <w:r>
+        <w:rPr>
+          <w:rFonts w:hint="eastAsia"/>
+        </w:rPr>
+        <w:t>安裝</w:t>
+      </w:r>
+    </w:p>
+    <w:p>
+      <w:r>
+        <w:rPr>
+          <w:rFonts w:hint="eastAsia"/>
+        </w:rPr>
+        <w:t>再輸入</w:t>
+      </w:r>
+      <w:proofErr w:type="spellStart"/>
+      <w:r>
+        <w:rPr>
+          <w:rFonts w:hint="eastAsia"/>
+        </w:rPr>
+        <w:t>n</w:t>
+      </w:r>
+      <w:r>
+        <w:t>pm</w:t>
+      </w:r>
+      <w:proofErr w:type="spellEnd"/>
+      <w:r>
+        <w:t xml:space="preserve"> start</w:t>
+      </w:r>
+      <w:r>
+        <w:rPr>
+          <w:rFonts w:hint="eastAsia"/>
+        </w:rPr>
+        <w:t>打開網頁</w:t>
+      </w:r>
+    </w:p>
+    <w:p>
+      <w:r>
+        <w:drawing>
+          <wp:inline distT="0" distB="0" distL="0" distR="0" wp14:anchorId="04B58437" wp14:editId="429DED8C">
+            <wp:extent cx="2682472" cy="807790"/>
+            <wp:effectExtent l="0" t="0" r="3810" b="0"/>
+            <wp:docPr id="7" name="圖片 7"/>
+            <wp:cNvGraphicFramePr>
+              <a:graphicFrameLocks xmlns:a="http://schemas.openxmlformats.org/drawingml/2006/main" noChangeAspect="1"/>
+            </wp:cNvGraphicFramePr>
+            <a:graphic xmlns:a="http://schemas.openxmlformats.org/drawingml/2006/main">
+              <a:graphicData uri="http://schemas.openxmlformats.org/drawingml/2006/picture">
+                <pic:pic xmlns:pic="http://schemas.openxmlformats.org/drawingml/2006/picture">
+                  <pic:nvPicPr>
+                    <pic:cNvPr id="1" name=""/>
+                    <pic:cNvPicPr/>
+                  </pic:nvPicPr>
+                  <pic:blipFill>
+                    <a:blip r:embed="rId6"/>
+                    <a:stretch>
+                      <a:fillRect/>
+                    </a:stretch>
+                  </pic:blipFill>
+                  <pic:spPr>
+                    <a:xfrm>
+                      <a:off x="0" y="0"/>
+                      <a:ext cx="2682472" cy="807790"/>
+                    </a:xfrm>
+                    <a:prstGeom prst="rect">
+                      <a:avLst/>
+                    </a:prstGeom>
+                  </pic:spPr>
+                </pic:pic>
+              </a:graphicData>
+            </a:graphic>
+          </wp:inline>
+        </w:drawing>
+      </w:r>
+    </w:p>
+    <w:p>
+      <w:r>
+        <w:rPr>
+          <w:rFonts w:hint="eastAsia"/>
+        </w:rPr>
+        <w:t>在</w:t>
+      </w:r>
+      <w:proofErr w:type="spellStart"/>
+      <w:r>
+        <w:rPr>
+          <w:rFonts w:hint="eastAsia"/>
+        </w:rPr>
+        <w:t>src</w:t>
+      </w:r>
+      <w:proofErr w:type="spellEnd"/>
+      <w:r>
+        <w:rPr>
+          <w:rFonts w:hint="eastAsia"/>
+        </w:rPr>
+        <w:t>建立</w:t>
+      </w:r>
+      <w:proofErr w:type="spellStart"/>
+      <w:r>
+        <w:rPr>
+          <w:rFonts w:hint="eastAsia"/>
+        </w:rPr>
+        <w:t>j</w:t>
+      </w:r>
+      <w:r>
+        <w:t>s</w:t>
+      </w:r>
+      <w:proofErr w:type="spellEnd"/>
+    </w:p>
+    <w:p>
+      <w:r>
+        <w:drawing>
+          <wp:inline distT="0" distB="0" distL="0" distR="0" wp14:anchorId="3BC589A4" wp14:editId="243E266E">
+            <wp:extent cx="1920406" cy="2217612"/>
+            <wp:effectExtent l="0" t="0" r="3810" b="0"/>
+            <wp:docPr id="8" name="圖片 8"/>
+            <wp:cNvGraphicFramePr>
+              <a:graphicFrameLocks xmlns:a="http://schemas.openxmlformats.org/drawingml/2006/main" noChangeAspect="1"/>
+            </wp:cNvGraphicFramePr>
+            <a:graphic xmlns:a="http://schemas.openxmlformats.org/drawingml/2006/main">
+              <a:graphicData uri="http://schemas.openxmlformats.org/drawingml/2006/picture">
+                <pic:pic xmlns:pic="http://schemas.openxmlformats.org/drawingml/2006/picture">
+                  <pic:nvPicPr>
+                    <pic:cNvPr id="1" name=""/>
+                    <pic:cNvPicPr/>
+                  </pic:nvPicPr>
+                  <pic:blipFill>
+                    <a:blip r:embed="rId7"/>
+                    <a:stretch>
+                      <a:fillRect/>
+                    </a:stretch>
+                  </pic:blipFill>
+                  <pic:spPr>
+                    <a:xfrm>
+                      <a:off x="0" y="0"/>
+                      <a:ext cx="1920406" cy="2217612"/>
+                    </a:xfrm>
+                    <a:prstGeom prst="rect">
+                      <a:avLst/>
+                    </a:prstGeom>
+                  </pic:spPr>
+                </pic:pic>
+              </a:graphicData>
+            </a:graphic>
+          </wp:inline>
+        </w:drawing>
+      </w:r>
+    </w:p>
+    <w:p/>
+    <w:p/>
+    <w:p/>
+    <w:p/>
+    <w:p/>
+    <w:p/>
+    <w:p/>
+    <w:p>
+      <w:pPr>
+        <w:rPr>
+          <w:rFonts w:hint="eastAsia"/>
+        </w:rPr>
+      </w:pPr>
+    </w:p>
+    <w:p>
+      <w:r>
+        <w:rPr>
+          <w:rFonts w:hint="eastAsia"/>
+        </w:rPr>
+        <w:lastRenderedPageBreak/>
+        <w:t>設定</w:t>
+      </w:r>
+      <w:r>
+        <w:t>Id</w:t>
+      </w:r>
+      <w:r>
+        <w:rPr>
+          <w:rFonts w:hint="eastAsia"/>
+        </w:rPr>
+        <w:t>、</w:t>
+      </w:r>
+      <w:proofErr w:type="spellStart"/>
+      <w:r>
+        <w:t>img</w:t>
+      </w:r>
+      <w:proofErr w:type="spellEnd"/>
+      <w:r>
+        <w:rPr>
+          <w:rFonts w:hint="eastAsia"/>
+        </w:rPr>
+        <w:t>、</w:t>
+      </w:r>
+      <w:r>
+        <w:t>name</w:t>
+      </w:r>
+      <w:r>
+        <w:rPr>
+          <w:rFonts w:hint="eastAsia"/>
+        </w:rPr>
+        <w:t>、</w:t>
+      </w:r>
+      <w:r>
+        <w:t>Introduction</w:t>
+      </w:r>
+    </w:p>
+    <w:p>
+      <w:r>
+        <w:drawing>
+          <wp:inline distT="0" distB="0" distL="0" distR="0" wp14:anchorId="1FA55906" wp14:editId="47F99804">
+            <wp:extent cx="5274310" cy="2981325"/>
+            <wp:effectExtent l="0" t="0" r="2540" b="9525"/>
+            <wp:docPr id="10" name="圖片 10"/>
+            <wp:cNvGraphicFramePr>
+              <a:graphicFrameLocks xmlns:a="http://schemas.openxmlformats.org/drawingml/2006/main" noChangeAspect="1"/>
+            </wp:cNvGraphicFramePr>
+            <a:graphic xmlns:a="http://schemas.openxmlformats.org/drawingml/2006/main">
+              <a:graphicData uri="http://schemas.openxmlformats.org/drawingml/2006/picture">
+                <pic:pic xmlns:pic="http://schemas.openxmlformats.org/drawingml/2006/picture">
+                  <pic:nvPicPr>
+                    <pic:cNvPr id="1" name=""/>
+                    <pic:cNvPicPr/>
+                  </pic:nvPicPr>
+                  <pic:blipFill>
+                    <a:blip r:embed="rId8"/>
+                    <a:stretch>
+                      <a:fillRect/>
+                    </a:stretch>
+                  </pic:blipFill>
+                  <pic:spPr>
+                    <a:xfrm>
+                      <a:off x="0" y="0"/>
+                      <a:ext cx="5274310" cy="2981325"/>
+                    </a:xfrm>
+                    <a:prstGeom prst="rect">
+                      <a:avLst/>
+                    </a:prstGeom>
+                  </pic:spPr>
+                </pic:pic>
+              </a:graphicData>
+            </a:graphic>
+          </wp:inline>
+        </w:drawing>
+      </w:r>
+    </w:p>
+    <w:p>
+      <w:pPr>
+        <w:rPr>
+          <w:rFonts w:hint="eastAsia"/>
+        </w:rPr>
+      </w:pPr>
+      <w:r>
+        <w:rPr>
+          <w:rFonts w:hint="eastAsia"/>
+        </w:rPr>
+        <w:t>10</w:t>
+      </w:r>
+      <w:r>
+        <w:rPr>
+          <w:rFonts w:hint="eastAsia"/>
+        </w:rPr>
+        <w:t>張卡片圖與名稱和文字介紹</w:t>
+      </w:r>
+    </w:p>
+    <w:p>
+      <w:pPr>
+        <w:rPr>
+          <w:rFonts w:hint="eastAsia"/>
+        </w:rPr>
+      </w:pPr>
+      <w:r>
+        <w:drawing>
+          <wp:inline distT="0" distB="0" distL="0" distR="0" wp14:anchorId="05C108C1" wp14:editId="59797F58">
+            <wp:extent cx="4656223" cy="3353091"/>
+            <wp:effectExtent l="0" t="0" r="0" b="0"/>
+            <wp:docPr id="9" name="圖片 9"/>
+            <wp:cNvGraphicFramePr>
+              <a:graphicFrameLocks xmlns:a="http://schemas.openxmlformats.org/drawingml/2006/main" noChangeAspect="1"/>
+            </wp:cNvGraphicFramePr>
+            <a:graphic xmlns:a="http://schemas.openxmlformats.org/drawingml/2006/main">
+              <a:graphicData uri="http://schemas.openxmlformats.org/drawingml/2006/picture">
+                <pic:pic xmlns:pic="http://schemas.openxmlformats.org/drawingml/2006/picture">
+                  <pic:nvPicPr>
+                    <pic:cNvPr id="1" name=""/>
+                    <pic:cNvPicPr/>
+                  </pic:nvPicPr>
+                  <pic:blipFill>
+                    <a:blip r:embed="rId9"/>
+                    <a:stretch>
+                      <a:fillRect/>
+                    </a:stretch>
+                  </pic:blipFill>
+                  <pic:spPr>
+                    <a:xfrm>
+                      <a:off x="0" y="0"/>
+                      <a:ext cx="4656223" cy="3353091"/>
+                    </a:xfrm>
+                    <a:prstGeom prst="rect">
+                      <a:avLst/>
+                    </a:prstGeom>
+                  </pic:spPr>
+                </pic:pic>
+              </a:graphicData>
+            </a:graphic>
+          </wp:inline>
+        </w:drawing>
+      </w:r>
+    </w:p>
+    <w:p>
+      <w:r>
+        <w:rPr>
+          <w:rFonts w:hint="eastAsia"/>
+        </w:rPr>
+        <w:t>網頁背景顏色</w:t>
+      </w:r>
       <w:bookmarkStart w:id="0" w:name="_GoBack"/>
       <w:bookmarkEnd w:id="0"/>
+    </w:p>
+    <w:p>
+      <w:pPr>
+        <w:rPr>
+          <w:rFonts w:hint="eastAsia"/>
+        </w:rPr>
+      </w:pPr>
+      <w:r>
+        <w:drawing>
+          <wp:inline distT="0" distB="0" distL="0" distR="0" wp14:anchorId="5A7DBFCA" wp14:editId="25338585">
+            <wp:extent cx="3048264" cy="1165961"/>
+            <wp:effectExtent l="0" t="0" r="0" b="0"/>
+            <wp:docPr id="11" name="圖片 11"/>
+            <wp:cNvGraphicFramePr>
+              <a:graphicFrameLocks xmlns:a="http://schemas.openxmlformats.org/drawingml/2006/main" noChangeAspect="1"/>
+            </wp:cNvGraphicFramePr>
+            <a:graphic xmlns:a="http://schemas.openxmlformats.org/drawingml/2006/main">
+              <a:graphicData uri="http://schemas.openxmlformats.org/drawingml/2006/picture">
+                <pic:pic xmlns:pic="http://schemas.openxmlformats.org/drawingml/2006/picture">
+                  <pic:nvPicPr>
+                    <pic:cNvPr id="1" name=""/>
+                    <pic:cNvPicPr/>
+                  </pic:nvPicPr>
+                  <pic:blipFill>
+                    <a:blip r:embed="rId10"/>
+                    <a:stretch>
+                      <a:fillRect/>
+                    </a:stretch>
+                  </pic:blipFill>
+                  <pic:spPr>
+                    <a:xfrm>
+                      <a:off x="0" y="0"/>
+                      <a:ext cx="3048264" cy="1165961"/>
+                    </a:xfrm>
+                    <a:prstGeom prst="rect">
+                      <a:avLst/>
+                    </a:prstGeom>
+                  </pic:spPr>
+                </pic:pic>
+              </a:graphicData>
+            </a:graphic>
+          </wp:inline>
+        </w:drawing>
+      </w:r>
+    </w:p>
+    <w:p>
+      <w:pPr>
+        <w:rPr>
+          <w:rFonts w:hint="eastAsia"/>
+        </w:rPr>
+      </w:pPr>
+    </w:p>
+    <w:p>
+      <w:r>
+        <w:rPr>
+          <w:rFonts w:hint="eastAsia"/>
+        </w:rPr>
+        <w:t>問題</w:t>
+      </w:r>
+      <w:r>
+        <w:rPr>
+          <w:rFonts w:hint="eastAsia"/>
+        </w:rPr>
+        <w:t>:</w:t>
+      </w:r>
+    </w:p>
+    <w:p>
+      <w:pPr>
+        <w:rPr>
+          <w:noProof/>
+        </w:rPr>
+      </w:pPr>
+      <w:r>
+        <w:rPr>
+          <w:rFonts w:hint="eastAsia"/>
+          <w:noProof/>
+        </w:rPr>
+        <w:t>1.</w:t>
+      </w:r>
+      <w:r>
+        <w:rPr>
+          <w:rFonts w:hint="eastAsia"/>
+          <w:noProof/>
+        </w:rPr>
+        <w:t>網頁打不開</w:t>
+      </w:r>
+    </w:p>
+    <w:p>
+      <w:pPr>
+        <w:rPr>
+          <w:noProof/>
+        </w:rPr>
+      </w:pPr>
+      <w:r>
+        <w:rPr>
+          <w:noProof/>
+        </w:rPr>
+        <w:drawing>
+          <wp:inline distT="0" distB="0" distL="0" distR="0" wp14:anchorId="75ED5669" wp14:editId="15227DD2">
+            <wp:extent cx="5274310" cy="1191895"/>
+            <wp:effectExtent l="0" t="0" r="2540" b="8255"/>
+            <wp:docPr id="1" name="圖片 1"/>
+            <wp:cNvGraphicFramePr>
+              <a:graphicFrameLocks xmlns:a="http://schemas.openxmlformats.org/drawingml/2006/main" noChangeAspect="1"/>
+            </wp:cNvGraphicFramePr>
+            <a:graphic xmlns:a="http://schemas.openxmlformats.org/drawingml/2006/main">
+              <a:graphicData uri="http://schemas.openxmlformats.org/drawingml/2006/picture">
+                <pic:pic xmlns:pic="http://schemas.openxmlformats.org/drawingml/2006/picture">
+                  <pic:nvPicPr>
+                    <pic:cNvPr id="1" name=""/>
+                    <pic:cNvPicPr/>
+                  </pic:nvPicPr>
+                  <pic:blipFill>
+                    <a:blip r:embed="rId11"/>
+                    <a:stretch>
+                      <a:fillRect/>
+                    </a:stretch>
+                  </pic:blipFill>
+                  <pic:spPr>
+                    <a:xfrm>
+                      <a:off x="0" y="0"/>
+                      <a:ext cx="5274310" cy="1191895"/>
+                    </a:xfrm>
+                    <a:prstGeom prst="rect">
+                      <a:avLst/>
+                    </a:prstGeom>
+                  </pic:spPr>
+                </pic:pic>
+              </a:graphicData>
+            </a:graphic>
+          </wp:inline>
+        </w:drawing>
+      </w:r>
+    </w:p>
+    <w:p>
+      <w:pPr>
+        <w:rPr>
+          <w:rFonts w:hint="eastAsia"/>
+        </w:rPr>
+      </w:pPr>
+      <w:r>
+        <w:rPr>
+          <w:rFonts w:hint="eastAsia"/>
+        </w:rPr>
+        <w:t>解決</w:t>
+      </w:r>
+      <w:r>
+        <w:rPr>
+          <w:rFonts w:hint="eastAsia"/>
+        </w:rPr>
+        <w:t>:</w:t>
+      </w:r>
+      <w:r>
+        <w:t>Node</w:t>
+      </w:r>
+      <w:r>
+        <w:rPr>
+          <w:rFonts w:hint="eastAsia"/>
+        </w:rPr>
+        <w:t>沒有抓到</w:t>
+      </w:r>
+    </w:p>
+    <w:p>
+      <w:pPr>
+        <w:pStyle w:val="a3"/>
+        <w:ind w:leftChars="0" w:left="360"/>
+        <w:rPr>
+          <w:rFonts w:hint="eastAsia"/>
+        </w:rPr>
+      </w:pPr>
+      <w:r>
+        <w:drawing>
+          <wp:inline distT="0" distB="0" distL="0" distR="0" wp14:anchorId="60968D02" wp14:editId="1FC3D6E9">
+            <wp:extent cx="5274310" cy="3331845"/>
+            <wp:effectExtent l="0" t="0" r="2540" b="1905"/>
+            <wp:docPr id="2" name="圖片 2"/>
+            <wp:cNvGraphicFramePr>
+              <a:graphicFrameLocks xmlns:a="http://schemas.openxmlformats.org/drawingml/2006/main" noChangeAspect="1"/>
+            </wp:cNvGraphicFramePr>
+            <a:graphic xmlns:a="http://schemas.openxmlformats.org/drawingml/2006/main">
+              <a:graphicData uri="http://schemas.openxmlformats.org/drawingml/2006/picture">
+                <pic:pic xmlns:pic="http://schemas.openxmlformats.org/drawingml/2006/picture">
+                  <pic:nvPicPr>
+                    <pic:cNvPr id="1" name=""/>
+                    <pic:cNvPicPr/>
+                  </pic:nvPicPr>
+                  <pic:blipFill>
+                    <a:blip r:embed="rId12"/>
+                    <a:stretch>
+                      <a:fillRect/>
+                    </a:stretch>
+                  </pic:blipFill>
+                  <pic:spPr>
+                    <a:xfrm>
+                      <a:off x="0" y="0"/>
+                      <a:ext cx="5274310" cy="3331845"/>
+                    </a:xfrm>
+                    <a:prstGeom prst="rect">
+                      <a:avLst/>
+                    </a:prstGeom>
+                  </pic:spPr>
+                </pic:pic>
+              </a:graphicData>
+            </a:graphic>
+          </wp:inline>
+        </w:drawing>
+      </w:r>
+    </w:p>
+    <w:p>
+      <w:r>
+        <w:rPr>
+          <w:rFonts w:hint="eastAsia"/>
+        </w:rPr>
+        <w:t>2.</w:t>
+      </w:r>
+      <w:r>
+        <w:rPr>
+          <w:rFonts w:hint="eastAsia"/>
+        </w:rPr>
+        <w:t>問題</w:t>
+      </w:r>
+      <w:r>
+        <w:rPr>
+          <w:rFonts w:hint="eastAsia"/>
+        </w:rPr>
+        <w:t>:</w:t>
+      </w:r>
+      <w:r>
+        <w:rPr>
+          <w:rFonts w:hint="eastAsia"/>
+        </w:rPr>
+        <w:t>圖片出不來</w:t>
+      </w:r>
+    </w:p>
+    <w:p>
+      <w:r>
+        <w:drawing>
+          <wp:inline distT="0" distB="0" distL="0" distR="0" wp14:anchorId="3B0B706D" wp14:editId="40E4D552">
+            <wp:extent cx="1996613" cy="1455546"/>
+            <wp:effectExtent l="0" t="0" r="3810" b="0"/>
+            <wp:docPr id="3" name="圖片 3"/>
+            <wp:cNvGraphicFramePr>
+              <a:graphicFrameLocks xmlns:a="http://schemas.openxmlformats.org/drawingml/2006/main" noChangeAspect="1"/>
+            </wp:cNvGraphicFramePr>
+            <a:graphic xmlns:a="http://schemas.openxmlformats.org/drawingml/2006/main">
+              <a:graphicData uri="http://schemas.openxmlformats.org/drawingml/2006/picture">
+                <pic:pic xmlns:pic="http://schemas.openxmlformats.org/drawingml/2006/picture">
+                  <pic:nvPicPr>
+                    <pic:cNvPr id="1" name=""/>
+                    <pic:cNvPicPr/>
+                  </pic:nvPicPr>
+                  <pic:blipFill>
+                    <a:blip r:embed="rId13"/>
+                    <a:stretch>
+                      <a:fillRect/>
+                    </a:stretch>
+                  </pic:blipFill>
+                  <pic:spPr>
+                    <a:xfrm>
+                      <a:off x="0" y="0"/>
+                      <a:ext cx="1996613" cy="1455546"/>
+                    </a:xfrm>
+                    <a:prstGeom prst="rect">
+                      <a:avLst/>
+                    </a:prstGeom>
+                  </pic:spPr>
+                </pic:pic>
+              </a:graphicData>
+            </a:graphic>
+          </wp:inline>
+        </w:drawing>
+      </w:r>
+    </w:p>
+    <w:p>
+      <w:pPr>
+        <w:rPr>
+          <w:rFonts w:hint="eastAsia"/>
+        </w:rPr>
+      </w:pPr>
+      <w:r>
+        <w:rPr>
+          <w:rFonts w:hint="eastAsia"/>
+        </w:rPr>
+        <w:t>解決</w:t>
+      </w:r>
+      <w:r>
+        <w:rPr>
+          <w:rFonts w:hint="eastAsia"/>
+        </w:rPr>
+        <w:t>:</w:t>
+      </w:r>
+      <w:r>
+        <w:rPr>
+          <w:rFonts w:hint="eastAsia"/>
+        </w:rPr>
+        <w:t>檔案沒放對位置名稱打錯</w:t>
+      </w:r>
+    </w:p>
+    <w:p>
+      <w:r>
+        <w:rPr>
+          <w:rFonts w:hint="eastAsia"/>
+        </w:rPr>
+        <w:t>3.</w:t>
+      </w:r>
+      <w:r>
+        <w:rPr>
+          <w:rFonts w:hint="eastAsia"/>
+        </w:rPr>
+        <w:t>問題</w:t>
+      </w:r>
+      <w:r>
+        <w:rPr>
+          <w:rFonts w:hint="eastAsia"/>
+        </w:rPr>
+        <w:t>:</w:t>
+      </w:r>
+      <w:r>
+        <w:rPr>
+          <w:rFonts w:hint="eastAsia"/>
+        </w:rPr>
+        <w:t>卡片大小不一致</w:t>
+      </w:r>
+    </w:p>
+    <w:p>
+      <w:pPr>
+        <w:rPr>
+          <w:rFonts w:hint="eastAsia"/>
+        </w:rPr>
+      </w:pPr>
+      <w:r>
+        <w:lastRenderedPageBreak/>
+        <w:drawing>
+          <wp:inline distT="0" distB="0" distL="0" distR="0" wp14:anchorId="26BA46AE" wp14:editId="53363882">
+            <wp:extent cx="4930567" cy="4191363"/>
+            <wp:effectExtent l="0" t="0" r="3810" b="0"/>
+            <wp:docPr id="4" name="圖片 4"/>
+            <wp:cNvGraphicFramePr>
+              <a:graphicFrameLocks xmlns:a="http://schemas.openxmlformats.org/drawingml/2006/main" noChangeAspect="1"/>
+            </wp:cNvGraphicFramePr>
+            <a:graphic xmlns:a="http://schemas.openxmlformats.org/drawingml/2006/main">
+              <a:graphicData uri="http://schemas.openxmlformats.org/drawingml/2006/picture">
+                <pic:pic xmlns:pic="http://schemas.openxmlformats.org/drawingml/2006/picture">
+                  <pic:nvPicPr>
+                    <pic:cNvPr id="1" name=""/>
+                    <pic:cNvPicPr/>
+                  </pic:nvPicPr>
+                  <pic:blipFill>
+                    <a:blip r:embed="rId14"/>
+                    <a:stretch>
+                      <a:fillRect/>
+                    </a:stretch>
+                  </pic:blipFill>
+                  <pic:spPr>
+                    <a:xfrm>
+                      <a:off x="0" y="0"/>
+                      <a:ext cx="4930567" cy="4191363"/>
+                    </a:xfrm>
+                    <a:prstGeom prst="rect">
+                      <a:avLst/>
+                    </a:prstGeom>
+                  </pic:spPr>
+                </pic:pic>
+              </a:graphicData>
+            </a:graphic>
+          </wp:inline>
+        </w:drawing>
+      </w:r>
+    </w:p>
+    <w:p>
+      <w:r>
+        <w:rPr>
+          <w:rFonts w:hint="eastAsia"/>
+        </w:rPr>
+        <w:t>解決</w:t>
+      </w:r>
+      <w:r>
+        <w:rPr>
+          <w:rFonts w:hint="eastAsia"/>
+        </w:rPr>
+        <w:t>:</w:t>
+      </w:r>
+      <w:r>
+        <w:rPr>
+          <w:noProof/>
+        </w:rPr>
+        <w:t xml:space="preserve"> </w:t>
+      </w:r>
+      <w:r>
+        <w:rPr>
+          <w:rFonts w:hint="eastAsia"/>
+          <w:noProof/>
+        </w:rPr>
+        <w:t>參考</w:t>
+      </w:r>
+      <w:r>
+        <w:rPr>
+          <w:rFonts w:hint="eastAsia"/>
+          <w:noProof/>
+        </w:rPr>
+        <w:t>W4PDF</w:t>
+      </w:r>
+      <w:r>
+        <w:drawing>
+          <wp:inline distT="0" distB="0" distL="0" distR="0" wp14:anchorId="219D4B56" wp14:editId="079D3A13">
+            <wp:extent cx="4503420" cy="3665140"/>
+            <wp:effectExtent l="0" t="0" r="0" b="0"/>
+            <wp:docPr id="5" name="圖片 5"/>
+            <wp:cNvGraphicFramePr>
+              <a:graphicFrameLocks xmlns:a="http://schemas.openxmlformats.org/drawingml/2006/main" noChangeAspect="1"/>
+            </wp:cNvGraphicFramePr>
+            <a:graphic xmlns:a="http://schemas.openxmlformats.org/drawingml/2006/main">
+              <a:graphicData uri="http://schemas.openxmlformats.org/drawingml/2006/picture">
+                <pic:pic xmlns:pic="http://schemas.openxmlformats.org/drawingml/2006/picture">
+                  <pic:nvPicPr>
+                    <pic:cNvPr id="1" name=""/>
+                    <pic:cNvPicPr/>
+                  </pic:nvPicPr>
+                  <pic:blipFill>
+                    <a:blip r:embed="rId15"/>
+                    <a:stretch>
+                      <a:fillRect/>
+                    </a:stretch>
+                  </pic:blipFill>
+                  <pic:spPr>
+                    <a:xfrm>
+                      <a:off x="0" y="0"/>
+                      <a:ext cx="4572198" cy="3721115"/>
+                    </a:xfrm>
+                    <a:prstGeom prst="rect">
+                      <a:avLst/>
+                    </a:prstGeom>
+                  </pic:spPr>
+                </pic:pic>
+              </a:graphicData>
+            </a:graphic>
+          </wp:inline>
+        </w:drawing>
+      </w:r>
     </w:p>
     <w:sectPr>
       <w:pgSz w:w="11906" w:h="16838"/>
@@ -78,6 +900,103 @@
     </w:sectPr>
   </w:body>
 </w:document>
+</file>
+
+<file path=word/numbering.xml><?xml version="1.0" encoding="utf-8"?>
+<w:numbering xmlns:wpc="http://schemas.microsoft.com/office/word/2010/wordprocessingCanvas" xmlns:cx="http://schemas.microsoft.com/office/drawing/2014/chartex" xmlns:cx1="http://schemas.microsoft.com/office/drawing/2015/9/8/chartex" xmlns:cx2="http://schemas.microsoft.com/office/drawing/2015/10/21/chartex" xmlns:cx3="http://schemas.microsoft.com/office/drawing/2016/5/9/chartex" xmlns:cx4="http://schemas.microsoft.com/office/drawing/2016/5/10/chartex" xmlns:cx5="http://schemas.microsoft.com/office/drawing/2016/5/11/chartex" xmlns:cx6="http://schemas.microsoft.com/office/drawing/2016/5/12/chartex" xmlns:cx7="http://schemas.microsoft.com/office/drawing/2016/5/13/chartex" xmlns:cx8="http://schemas.microsoft.com/office/drawing/2016/5/14/chartex" xmlns:mc="http://schemas.openxmlformats.org/markup-compatibility/2006" xmlns:aink="http://schemas.microsoft.com/office/drawing/2016/ink" xmlns:am3d="http://schemas.microsoft.com/office/drawing/2017/model3d" xmlns:o="urn:schemas-microsoft-com:office:office" xmlns:r="http://schemas.openxmlformats.org/officeDocument/2006/relationships" xmlns:m="http://schemas.openxmlformats.org/officeDocument/2006/math" xmlns:v="urn:schemas-microsoft-com:vml" xmlns:wp14="http://schemas.microsoft.com/office/word/2010/wordprocessingDrawing" xmlns:wp="http://schemas.openxmlformats.org/drawingml/2006/wordprocessingDrawing" xmlns:w10="urn:schemas-microsoft-com:office:word" xmlns:w="http://schemas.openxmlformats.org/wordprocessingml/2006/main" xmlns:w14="http://schemas.microsoft.com/office/word/2010/wordml" xmlns:w15="http://schemas.microsoft.com/office/word/2012/wordml" xmlns:w16cid="http://schemas.microsoft.com/office/word/2016/wordml/cid" xmlns:w16se="http://schemas.microsoft.com/office/word/2015/wordml/symex" xmlns:wpg="http://schemas.microsoft.com/office/word/2010/wordprocessingGroup" xmlns:wpi="http://schemas.microsoft.com/office/word/2010/wordprocessingInk" xmlns:wne="http://schemas.microsoft.com/office/word/2006/wordml" xmlns:wps="http://schemas.microsoft.com/office/word/2010/wordprocessingShape" mc:Ignorable="w14 w15 w16se w16cid wp14">
+  <w:abstractNum w:abstractNumId="0" w15:restartNumberingAfterBreak="0">
+    <w:nsid w:val="65CC18AD"/>
+    <w:multiLevelType w:val="hybridMultilevel"/>
+    <w:tmpl w:val="2D187004"/>
+    <w:lvl w:ilvl="0" w:tplc="016034F0">
+      <w:start w:val="1"/>
+      <w:numFmt w:val="decimal"/>
+      <w:lvlText w:val="%1."/>
+      <w:lvlJc w:val="left"/>
+      <w:pPr>
+        <w:ind w:left="360" w:hanging="360"/>
+      </w:pPr>
+      <w:rPr>
+        <w:rFonts w:hint="default"/>
+      </w:rPr>
+    </w:lvl>
+    <w:lvl w:ilvl="1" w:tplc="04090019" w:tentative="1">
+      <w:start w:val="1"/>
+      <w:numFmt w:val="ideographTraditional"/>
+      <w:lvlText w:val="%2、"/>
+      <w:lvlJc w:val="left"/>
+      <w:pPr>
+        <w:ind w:left="960" w:hanging="480"/>
+      </w:pPr>
+    </w:lvl>
+    <w:lvl w:ilvl="2" w:tplc="0409001B" w:tentative="1">
+      <w:start w:val="1"/>
+      <w:numFmt w:val="lowerRoman"/>
+      <w:lvlText w:val="%3."/>
+      <w:lvlJc w:val="right"/>
+      <w:pPr>
+        <w:ind w:left="1440" w:hanging="480"/>
+      </w:pPr>
+    </w:lvl>
+    <w:lvl w:ilvl="3" w:tplc="0409000F" w:tentative="1">
+      <w:start w:val="1"/>
+      <w:numFmt w:val="decimal"/>
+      <w:lvlText w:val="%4."/>
+      <w:lvlJc w:val="left"/>
+      <w:pPr>
+        <w:ind w:left="1920" w:hanging="480"/>
+      </w:pPr>
+    </w:lvl>
+    <w:lvl w:ilvl="4" w:tplc="04090019" w:tentative="1">
+      <w:start w:val="1"/>
+      <w:numFmt w:val="ideographTraditional"/>
+      <w:lvlText w:val="%5、"/>
+      <w:lvlJc w:val="left"/>
+      <w:pPr>
+        <w:ind w:left="2400" w:hanging="480"/>
+      </w:pPr>
+    </w:lvl>
+    <w:lvl w:ilvl="5" w:tplc="0409001B" w:tentative="1">
+      <w:start w:val="1"/>
+      <w:numFmt w:val="lowerRoman"/>
+      <w:lvlText w:val="%6."/>
+      <w:lvlJc w:val="right"/>
+      <w:pPr>
+        <w:ind w:left="2880" w:hanging="480"/>
+      </w:pPr>
+    </w:lvl>
+    <w:lvl w:ilvl="6" w:tplc="0409000F" w:tentative="1">
+      <w:start w:val="1"/>
+      <w:numFmt w:val="decimal"/>
+      <w:lvlText w:val="%7."/>
+      <w:lvlJc w:val="left"/>
+      <w:pPr>
+        <w:ind w:left="3360" w:hanging="480"/>
+      </w:pPr>
+    </w:lvl>
+    <w:lvl w:ilvl="7" w:tplc="04090019" w:tentative="1">
+      <w:start w:val="1"/>
+      <w:numFmt w:val="ideographTraditional"/>
+      <w:lvlText w:val="%8、"/>
+      <w:lvlJc w:val="left"/>
+      <w:pPr>
+        <w:ind w:left="3840" w:hanging="480"/>
+      </w:pPr>
+    </w:lvl>
+    <w:lvl w:ilvl="8" w:tplc="0409001B" w:tentative="1">
+      <w:start w:val="1"/>
+      <w:numFmt w:val="lowerRoman"/>
+      <w:lvlText w:val="%9."/>
+      <w:lvlJc w:val="right"/>
+      <w:pPr>
+        <w:ind w:left="4320" w:hanging="480"/>
+      </w:pPr>
+    </w:lvl>
+  </w:abstractNum>
+  <w:num w:numId="1">
+    <w:abstractNumId w:val="0"/>
+  </w:num>
+</w:numbering>
 </file>
 
 <file path=word/styles.xml><?xml version="1.0" encoding="utf-8"?>
@@ -505,6 +1424,16 @@
     <w:semiHidden/>
     <w:unhideWhenUsed/>
   </w:style>
+  <w:style w:type="paragraph" w:styleId="a3">
+    <w:name w:val="List Paragraph"/>
+    <w:basedOn w:val="a"/>
+    <w:uiPriority w:val="34"/>
+    <w:qFormat/>
+    <w:rsid w:val="009605C2"/>
+    <w:pPr>
+      <w:ind w:leftChars="200" w:left="480"/>
+    </w:pPr>
+  </w:style>
 </w:styles>
 </file>
 

</xml_diff>